<commit_message>
correct tenses of some verbs
</commit_message>
<xml_diff>
--- a/CV-Lotfizad.docx
+++ b/CV-Lotfizad.docx
@@ -4,13 +4,13 @@
   <w:body>
     <w:tbl>
       <w:tblPr>
-        <w:tblW w:w="10620" w:type="dxa"/>
+        <w:tblW w:w="10540" w:type="dxa"/>
         <w:tblInd w:w="-190" w:type="dxa"/>
         <w:tblLayout w:type="fixed"/>
         <w:tblLook w:val="0000" w:firstRow="0" w:lastRow="0" w:firstColumn="0" w:lastColumn="0" w:noHBand="0" w:noVBand="0"/>
       </w:tblPr>
       <w:tblGrid>
-        <w:gridCol w:w="1710"/>
+        <w:gridCol w:w="1630"/>
         <w:gridCol w:w="2970"/>
         <w:gridCol w:w="1485"/>
         <w:gridCol w:w="1485"/>
@@ -22,14 +22,14 @@
         </w:trPr>
         <w:tc>
           <w:tcPr>
-            <w:tcW w:w="1710" w:type="dxa"/>
+            <w:tcW w:w="1630" w:type="dxa"/>
             <w:shd w:val="clear" w:color="auto" w:fill="auto"/>
             <w:vAlign w:val="center"/>
           </w:tcPr>
           <w:p>
             <w:pPr>
               <w:spacing w:before="57"/>
-              <w:ind w:right="11"/>
+              <w:ind w:left="-98" w:right="-30"/>
               <w:jc w:val="center"/>
               <w:rPr>
                 <w:smallCaps/>
@@ -67,33 +67,21 @@
                 <w:sz w:val="26"/>
                 <w:szCs w:val="26"/>
               </w:rPr>
-              <w:t xml:space="preserve">Mohsen Lotfizad </w:t>
-            </w:r>
-          </w:p>
-        </w:tc>
-      </w:tr>
-      <w:tr>
-        <w:trPr>
-          <w:trHeight w:val="153"/>
-        </w:trPr>
-        <w:tc>
-          <w:tcPr>
-            <w:tcW w:w="10620" w:type="dxa"/>
-            <w:gridSpan w:val="5"/>
-            <w:shd w:val="clear" w:color="auto" w:fill="auto"/>
-          </w:tcPr>
-          <w:p>
-            <w:pPr>
-              <w:jc w:val="center"/>
-              <w:rPr>
-                <w:sz w:val="12"/>
-                <w:szCs w:val="12"/>
-              </w:rPr>
-            </w:pPr>
-            <w:r>
-              <w:rPr>
-                <w:sz w:val="12"/>
-                <w:szCs w:val="12"/>
+              <w:t xml:space="preserve">Mohsen </w:t>
+            </w:r>
+            <w:proofErr w:type="spellStart"/>
+            <w:r>
+              <w:rPr>
+                <w:sz w:val="26"/>
+                <w:szCs w:val="26"/>
+              </w:rPr>
+              <w:t>Lotfizad</w:t>
+            </w:r>
+            <w:proofErr w:type="spellEnd"/>
+            <w:r>
+              <w:rPr>
+                <w:sz w:val="26"/>
+                <w:szCs w:val="26"/>
               </w:rPr>
               <w:t xml:space="preserve"> </w:t>
             </w:r>
@@ -106,7 +94,7 @@
         </w:trPr>
         <w:tc>
           <w:tcPr>
-            <w:tcW w:w="1710" w:type="dxa"/>
+            <w:tcW w:w="1630" w:type="dxa"/>
             <w:vMerge w:val="restart"/>
             <w:shd w:val="clear" w:color="auto" w:fill="auto"/>
           </w:tcPr>
@@ -239,12 +227,21 @@
                 </wp:anchor>
               </w:drawing>
             </w:r>
-            <w:r>
-              <w:rPr>
-                <w:sz w:val="18"/>
-                <w:szCs w:val="18"/>
-              </w:rPr>
-              <w:t xml:space="preserve">Lashgar Crossroad, Tehran (Iran) </w:t>
+            <w:proofErr w:type="spellStart"/>
+            <w:r>
+              <w:rPr>
+                <w:sz w:val="18"/>
+                <w:szCs w:val="18"/>
+              </w:rPr>
+              <w:t>Lashgar</w:t>
+            </w:r>
+            <w:proofErr w:type="spellEnd"/>
+            <w:r>
+              <w:rPr>
+                <w:sz w:val="18"/>
+                <w:szCs w:val="18"/>
+              </w:rPr>
+              <w:t xml:space="preserve"> Crossroad, Tehran (Iran) </w:t>
             </w:r>
           </w:p>
         </w:tc>
@@ -255,7 +252,7 @@
         </w:trPr>
         <w:tc>
           <w:tcPr>
-            <w:tcW w:w="1710" w:type="dxa"/>
+            <w:tcW w:w="1630" w:type="dxa"/>
             <w:vMerge/>
             <w:shd w:val="clear" w:color="auto" w:fill="auto"/>
           </w:tcPr>
@@ -434,7 +431,7 @@
         </w:trPr>
         <w:tc>
           <w:tcPr>
-            <w:tcW w:w="1710" w:type="dxa"/>
+            <w:tcW w:w="1630" w:type="dxa"/>
             <w:vMerge/>
             <w:shd w:val="clear" w:color="auto" w:fill="auto"/>
           </w:tcPr>
@@ -532,7 +529,23 @@
                 <w:sz w:val="18"/>
                 <w:szCs w:val="18"/>
               </w:rPr>
-              <w:t xml:space="preserve"> mtlotfizad  </w:t>
+              <w:t xml:space="preserve"> </w:t>
+            </w:r>
+            <w:proofErr w:type="spellStart"/>
+            <w:r>
+              <w:rPr>
+                <w:sz w:val="18"/>
+                <w:szCs w:val="18"/>
+              </w:rPr>
+              <w:t>mtlotfizad</w:t>
+            </w:r>
+            <w:proofErr w:type="spellEnd"/>
+            <w:r>
+              <w:rPr>
+                <w:sz w:val="18"/>
+                <w:szCs w:val="18"/>
+              </w:rPr>
+              <w:t xml:space="preserve">  </w:t>
             </w:r>
           </w:p>
         </w:tc>
@@ -624,7 +637,7 @@
         </w:trPr>
         <w:tc>
           <w:tcPr>
-            <w:tcW w:w="10620" w:type="dxa"/>
+            <w:tcW w:w="10540" w:type="dxa"/>
             <w:gridSpan w:val="5"/>
             <w:shd w:val="clear" w:color="auto" w:fill="auto"/>
           </w:tcPr>
@@ -656,7 +669,7 @@
         </w:trPr>
         <w:tc>
           <w:tcPr>
-            <w:tcW w:w="1710" w:type="dxa"/>
+            <w:tcW w:w="1630" w:type="dxa"/>
             <w:shd w:val="clear" w:color="auto" w:fill="auto"/>
             <w:vAlign w:val="bottom"/>
           </w:tcPr>
@@ -742,7 +755,7 @@
         </w:trPr>
         <w:tc>
           <w:tcPr>
-            <w:tcW w:w="10620" w:type="dxa"/>
+            <w:tcW w:w="10540" w:type="dxa"/>
             <w:gridSpan w:val="5"/>
             <w:shd w:val="clear" w:color="auto" w:fill="auto"/>
           </w:tcPr>
@@ -755,7 +768,7 @@
         </w:trPr>
         <w:tc>
           <w:tcPr>
-            <w:tcW w:w="1710" w:type="dxa"/>
+            <w:tcW w:w="1630" w:type="dxa"/>
             <w:shd w:val="clear" w:color="auto" w:fill="auto"/>
             <w:vAlign w:val="center"/>
           </w:tcPr>
@@ -846,7 +859,7 @@
         </w:trPr>
         <w:tc>
           <w:tcPr>
-            <w:tcW w:w="10620" w:type="dxa"/>
+            <w:tcW w:w="10540" w:type="dxa"/>
             <w:gridSpan w:val="5"/>
             <w:shd w:val="clear" w:color="auto" w:fill="auto"/>
           </w:tcPr>
@@ -868,7 +881,7 @@
         </w:trPr>
         <w:tc>
           <w:tcPr>
-            <w:tcW w:w="1710" w:type="dxa"/>
+            <w:tcW w:w="1630" w:type="dxa"/>
             <w:vMerge w:val="restart"/>
             <w:tcBorders>
               <w:top w:val="single" w:sz="2" w:space="0" w:color="000000"/>
@@ -968,7 +981,7 @@
         </w:trPr>
         <w:tc>
           <w:tcPr>
-            <w:tcW w:w="1710" w:type="dxa"/>
+            <w:tcW w:w="1630" w:type="dxa"/>
             <w:vMerge/>
             <w:shd w:val="clear" w:color="auto" w:fill="auto"/>
           </w:tcPr>
@@ -994,12 +1007,21 @@
             <w:pPr>
               <w:spacing w:after="85"/>
             </w:pPr>
-            <w:r>
-              <w:rPr>
-                <w:sz w:val="18"/>
-                <w:szCs w:val="18"/>
-              </w:rPr>
-              <w:t>Snapp Co., Tehran (Iran)</w:t>
+            <w:proofErr w:type="spellStart"/>
+            <w:r>
+              <w:rPr>
+                <w:sz w:val="18"/>
+                <w:szCs w:val="18"/>
+              </w:rPr>
+              <w:t>Snapp</w:t>
+            </w:r>
+            <w:proofErr w:type="spellEnd"/>
+            <w:r>
+              <w:rPr>
+                <w:sz w:val="18"/>
+                <w:szCs w:val="18"/>
+              </w:rPr>
+              <w:t xml:space="preserve"> Co., Tehran (Iran)</w:t>
             </w:r>
           </w:p>
         </w:tc>
@@ -1086,7 +1108,7 @@
         </w:trPr>
         <w:tc>
           <w:tcPr>
-            <w:tcW w:w="1710" w:type="dxa"/>
+            <w:tcW w:w="1630" w:type="dxa"/>
             <w:vMerge/>
             <w:shd w:val="clear" w:color="auto" w:fill="auto"/>
           </w:tcPr>
@@ -1141,7 +1163,55 @@
                 <w:sz w:val="18"/>
                 <w:szCs w:val="18"/>
               </w:rPr>
-              <w:t>eam performance by providing an online Demand Report based on big data platform using Spark, Kafka, ClickHouse, Logstash and Filebeat.</w:t>
+              <w:t xml:space="preserve">eam performance by providing an online Demand Report based on big data platform using Spark, Kafka, </w:t>
+            </w:r>
+            <w:proofErr w:type="spellStart"/>
+            <w:r>
+              <w:rPr>
+                <w:sz w:val="18"/>
+                <w:szCs w:val="18"/>
+              </w:rPr>
+              <w:t>ClickHouse</w:t>
+            </w:r>
+            <w:proofErr w:type="spellEnd"/>
+            <w:r>
+              <w:rPr>
+                <w:sz w:val="18"/>
+                <w:szCs w:val="18"/>
+              </w:rPr>
+              <w:t xml:space="preserve">, </w:t>
+            </w:r>
+            <w:proofErr w:type="spellStart"/>
+            <w:r>
+              <w:rPr>
+                <w:sz w:val="18"/>
+                <w:szCs w:val="18"/>
+              </w:rPr>
+              <w:t>Logstash</w:t>
+            </w:r>
+            <w:proofErr w:type="spellEnd"/>
+            <w:r>
+              <w:rPr>
+                <w:sz w:val="18"/>
+                <w:szCs w:val="18"/>
+              </w:rPr>
+              <w:t xml:space="preserve"> and </w:t>
+            </w:r>
+            <w:proofErr w:type="spellStart"/>
+            <w:r>
+              <w:rPr>
+                <w:sz w:val="18"/>
+                <w:szCs w:val="18"/>
+              </w:rPr>
+              <w:t>Filebeat</w:t>
+            </w:r>
+            <w:proofErr w:type="spellEnd"/>
+            <w:r>
+              <w:rPr>
+                <w:sz w:val="18"/>
+                <w:szCs w:val="18"/>
+              </w:rPr>
+              <w:t>.</w:t>
             </w:r>
           </w:p>
           <w:p>
@@ -1218,7 +1288,38 @@
                 <w:sz w:val="18"/>
                 <w:szCs w:val="18"/>
               </w:rPr>
-              <w:t xml:space="preserve">Help Marketing Team with a predictive LTV </w:t>
+              <w:t>Help</w:t>
+            </w:r>
+            <w:proofErr w:type="spellStart"/>
+            <w:r>
+              <w:rPr>
+                <w:sz w:val="18"/>
+                <w:szCs w:val="18"/>
+                <w:lang w:val="en-US"/>
+              </w:rPr>
+              <w:t>ed</w:t>
+            </w:r>
+            <w:proofErr w:type="spellEnd"/>
+            <w:r>
+              <w:rPr>
+                <w:sz w:val="18"/>
+                <w:szCs w:val="18"/>
+              </w:rPr>
+              <w:t xml:space="preserve"> </w:t>
+            </w:r>
+            <w:r>
+              <w:rPr>
+                <w:sz w:val="18"/>
+                <w:szCs w:val="18"/>
+              </w:rPr>
+              <w:t xml:space="preserve">the </w:t>
+            </w:r>
+            <w:r>
+              <w:rPr>
+                <w:sz w:val="18"/>
+                <w:szCs w:val="18"/>
+              </w:rPr>
+              <w:t xml:space="preserve">Marketing Team with a predictive LTV </w:t>
             </w:r>
             <w:r>
               <w:rPr>
@@ -1264,7 +1365,7 @@
                 <w:szCs w:val="18"/>
                 <w:highlight w:val="white"/>
               </w:rPr>
-              <w:t xml:space="preserve">Enhance SSAS BI platform by </w:t>
+              <w:t>Enhance</w:t>
             </w:r>
             <w:r>
               <w:rPr>
@@ -1273,6 +1374,24 @@
                 <w:szCs w:val="18"/>
                 <w:highlight w:val="white"/>
               </w:rPr>
+              <w:t>d</w:t>
+            </w:r>
+            <w:r>
+              <w:rPr>
+                <w:color w:val="181717"/>
+                <w:sz w:val="18"/>
+                <w:szCs w:val="18"/>
+                <w:highlight w:val="white"/>
+              </w:rPr>
+              <w:t xml:space="preserve"> SSAS BI platform by </w:t>
+            </w:r>
+            <w:r>
+              <w:rPr>
+                <w:color w:val="181717"/>
+                <w:sz w:val="18"/>
+                <w:szCs w:val="18"/>
+                <w:highlight w:val="white"/>
+              </w:rPr>
               <w:t xml:space="preserve">ETL (extract transform load) </w:t>
             </w:r>
             <w:r>
@@ -1284,6 +1403,7 @@
               </w:rPr>
               <w:t xml:space="preserve">data to </w:t>
             </w:r>
+            <w:proofErr w:type="spellStart"/>
             <w:r>
               <w:rPr>
                 <w:color w:val="181717"/>
@@ -1291,7 +1411,17 @@
                 <w:szCs w:val="18"/>
                 <w:highlight w:val="white"/>
               </w:rPr>
-              <w:t xml:space="preserve">SqlServer as the warehouse </w:t>
+              <w:t>SqlServer</w:t>
+            </w:r>
+            <w:proofErr w:type="spellEnd"/>
+            <w:r>
+              <w:rPr>
+                <w:color w:val="181717"/>
+                <w:sz w:val="18"/>
+                <w:szCs w:val="18"/>
+                <w:highlight w:val="white"/>
+              </w:rPr>
+              <w:t xml:space="preserve"> as the warehouse </w:t>
             </w:r>
             <w:r>
               <w:rPr>
@@ -1324,7 +1454,7 @@
         </w:trPr>
         <w:tc>
           <w:tcPr>
-            <w:tcW w:w="10620" w:type="dxa"/>
+            <w:tcW w:w="10540" w:type="dxa"/>
             <w:gridSpan w:val="5"/>
             <w:shd w:val="clear" w:color="auto" w:fill="auto"/>
           </w:tcPr>
@@ -1346,7 +1476,7 @@
         </w:trPr>
         <w:tc>
           <w:tcPr>
-            <w:tcW w:w="1710" w:type="dxa"/>
+            <w:tcW w:w="1630" w:type="dxa"/>
             <w:vMerge w:val="restart"/>
             <w:tcBorders>
               <w:top w:val="single" w:sz="2" w:space="0" w:color="auto"/>
@@ -1453,7 +1583,7 @@
         </w:trPr>
         <w:tc>
           <w:tcPr>
-            <w:tcW w:w="1710" w:type="dxa"/>
+            <w:tcW w:w="1630" w:type="dxa"/>
             <w:vMerge/>
             <w:shd w:val="clear" w:color="auto" w:fill="auto"/>
           </w:tcPr>
@@ -1483,12 +1613,21 @@
                 <w:szCs w:val="14"/>
               </w:rPr>
             </w:pPr>
-            <w:r>
-              <w:rPr>
-                <w:sz w:val="18"/>
-                <w:szCs w:val="18"/>
-              </w:rPr>
-              <w:t xml:space="preserve">Pouya Finance, Tehran (Iran) </w:t>
+            <w:proofErr w:type="spellStart"/>
+            <w:r>
+              <w:rPr>
+                <w:sz w:val="18"/>
+                <w:szCs w:val="18"/>
+              </w:rPr>
+              <w:t>Pouya</w:t>
+            </w:r>
+            <w:proofErr w:type="spellEnd"/>
+            <w:r>
+              <w:rPr>
+                <w:sz w:val="18"/>
+                <w:szCs w:val="18"/>
+              </w:rPr>
+              <w:t xml:space="preserve"> Finance, Tehran (Iran) </w:t>
             </w:r>
           </w:p>
         </w:tc>
@@ -1581,7 +1720,7 @@
         </w:trPr>
         <w:tc>
           <w:tcPr>
-            <w:tcW w:w="1710" w:type="dxa"/>
+            <w:tcW w:w="1630" w:type="dxa"/>
             <w:vMerge/>
             <w:shd w:val="clear" w:color="auto" w:fill="auto"/>
           </w:tcPr>
@@ -1639,6 +1778,7 @@
               </w:rPr>
               <w:t xml:space="preserve">from the Clean Architecture and used technologies like Pyramid, </w:t>
             </w:r>
+            <w:proofErr w:type="spellStart"/>
             <w:r>
               <w:rPr>
                 <w:sz w:val="18"/>
@@ -1646,12 +1786,29 @@
               </w:rPr>
               <w:t>SQLAlchemy</w:t>
             </w:r>
-            <w:r>
-              <w:rPr>
-                <w:sz w:val="18"/>
-                <w:szCs w:val="18"/>
-              </w:rPr>
-              <w:t>, Json-RPC and Angular-JS.</w:t>
+            <w:proofErr w:type="spellEnd"/>
+            <w:r>
+              <w:rPr>
+                <w:sz w:val="18"/>
+                <w:szCs w:val="18"/>
+              </w:rPr>
+              <w:t xml:space="preserve">, </w:t>
+            </w:r>
+            <w:proofErr w:type="spellStart"/>
+            <w:r>
+              <w:rPr>
+                <w:sz w:val="18"/>
+                <w:szCs w:val="18"/>
+              </w:rPr>
+              <w:t>Json</w:t>
+            </w:r>
+            <w:proofErr w:type="spellEnd"/>
+            <w:r>
+              <w:rPr>
+                <w:sz w:val="18"/>
+                <w:szCs w:val="18"/>
+              </w:rPr>
+              <w:t>-RPC and Angular-JS.</w:t>
             </w:r>
           </w:p>
         </w:tc>
@@ -1662,7 +1819,7 @@
         </w:trPr>
         <w:tc>
           <w:tcPr>
-            <w:tcW w:w="10620" w:type="dxa"/>
+            <w:tcW w:w="10540" w:type="dxa"/>
             <w:gridSpan w:val="5"/>
             <w:shd w:val="clear" w:color="auto" w:fill="auto"/>
           </w:tcPr>
@@ -1682,7 +1839,7 @@
         </w:trPr>
         <w:tc>
           <w:tcPr>
-            <w:tcW w:w="1710" w:type="dxa"/>
+            <w:tcW w:w="1630" w:type="dxa"/>
             <w:vMerge w:val="restart"/>
             <w:tcBorders>
               <w:top w:val="single" w:sz="2" w:space="0" w:color="auto"/>
@@ -1797,7 +1954,7 @@
         </w:trPr>
         <w:tc>
           <w:tcPr>
-            <w:tcW w:w="1710" w:type="dxa"/>
+            <w:tcW w:w="1630" w:type="dxa"/>
             <w:vMerge/>
             <w:shd w:val="clear" w:color="auto" w:fill="auto"/>
           </w:tcPr>
@@ -1826,12 +1983,21 @@
                 <w:szCs w:val="18"/>
               </w:rPr>
             </w:pPr>
-            <w:r>
-              <w:rPr>
-                <w:sz w:val="18"/>
-                <w:szCs w:val="18"/>
-              </w:rPr>
-              <w:t xml:space="preserve">Fanap Payment, Tehran (Iran) </w:t>
+            <w:proofErr w:type="spellStart"/>
+            <w:r>
+              <w:rPr>
+                <w:sz w:val="18"/>
+                <w:szCs w:val="18"/>
+              </w:rPr>
+              <w:t>Fanap</w:t>
+            </w:r>
+            <w:proofErr w:type="spellEnd"/>
+            <w:r>
+              <w:rPr>
+                <w:sz w:val="18"/>
+                <w:szCs w:val="18"/>
+              </w:rPr>
+              <w:t xml:space="preserve"> Payment, Tehran (Iran) </w:t>
             </w:r>
           </w:p>
         </w:tc>
@@ -1918,7 +2084,7 @@
         </w:trPr>
         <w:tc>
           <w:tcPr>
-            <w:tcW w:w="1710" w:type="dxa"/>
+            <w:tcW w:w="1630" w:type="dxa"/>
             <w:vMerge/>
             <w:shd w:val="clear" w:color="auto" w:fill="auto"/>
           </w:tcPr>
@@ -2001,7 +2167,21 @@
                 <w:sz w:val="18"/>
                 <w:szCs w:val="18"/>
               </w:rPr>
-              <w:t xml:space="preserve"> using Agile Methodology and YouTrack to pioneer a $14M automatic fare collection </w:t>
+              <w:t xml:space="preserve"> using Agile Methodology and </w:t>
+            </w:r>
+            <w:r>
+              <w:rPr>
+                <w:sz w:val="18"/>
+                <w:szCs w:val="18"/>
+              </w:rPr>
+              <w:t>Jira</w:t>
+            </w:r>
+            <w:r>
+              <w:rPr>
+                <w:sz w:val="18"/>
+                <w:szCs w:val="18"/>
+              </w:rPr>
+              <w:t xml:space="preserve"> to pioneer a $14M automatic fare collection </w:t>
             </w:r>
             <w:r>
               <w:rPr>
@@ -2092,7 +2272,23 @@
                 <w:sz w:val="18"/>
                 <w:szCs w:val="18"/>
               </w:rPr>
-              <w:t>. Used technologies: Apache MINA, Hibernate, MySQL, RabbitMQ, Java, Spring Framework, Oracle DB, SOAP and REST web services.</w:t>
+              <w:t xml:space="preserve">. Used technologies: Apache MINA, Hibernate, MySQL, </w:t>
+            </w:r>
+            <w:proofErr w:type="spellStart"/>
+            <w:r>
+              <w:rPr>
+                <w:sz w:val="18"/>
+                <w:szCs w:val="18"/>
+              </w:rPr>
+              <w:t>RabbitMQ</w:t>
+            </w:r>
+            <w:proofErr w:type="spellEnd"/>
+            <w:r>
+              <w:rPr>
+                <w:sz w:val="18"/>
+                <w:szCs w:val="18"/>
+              </w:rPr>
+              <w:t>, Java, Spring Framework, Oracle DB, SOAP and REST web services.</w:t>
             </w:r>
           </w:p>
           <w:p>
@@ -2113,7 +2309,23 @@
                 <w:sz w:val="18"/>
                 <w:szCs w:val="18"/>
               </w:rPr>
-              <w:t>Set up Zabbix to monitor the system, which has been consisted of 15 local servers.</w:t>
+              <w:t xml:space="preserve">Set up </w:t>
+            </w:r>
+            <w:proofErr w:type="spellStart"/>
+            <w:r>
+              <w:rPr>
+                <w:sz w:val="18"/>
+                <w:szCs w:val="18"/>
+              </w:rPr>
+              <w:t>Zabbix</w:t>
+            </w:r>
+            <w:proofErr w:type="spellEnd"/>
+            <w:r>
+              <w:rPr>
+                <w:sz w:val="18"/>
+                <w:szCs w:val="18"/>
+              </w:rPr>
+              <w:t xml:space="preserve"> to monitor the system, which has been consisted of 15 local servers.</w:t>
             </w:r>
           </w:p>
         </w:tc>
@@ -2124,7 +2336,7 @@
         </w:trPr>
         <w:tc>
           <w:tcPr>
-            <w:tcW w:w="10620" w:type="dxa"/>
+            <w:tcW w:w="10540" w:type="dxa"/>
             <w:gridSpan w:val="5"/>
             <w:shd w:val="clear" w:color="auto" w:fill="auto"/>
           </w:tcPr>
@@ -2145,7 +2357,7 @@
         </w:trPr>
         <w:tc>
           <w:tcPr>
-            <w:tcW w:w="1710" w:type="dxa"/>
+            <w:tcW w:w="1630" w:type="dxa"/>
             <w:vMerge w:val="restart"/>
             <w:tcBorders>
               <w:top w:val="single" w:sz="2" w:space="0" w:color="auto"/>
@@ -2243,7 +2455,7 @@
         </w:trPr>
         <w:tc>
           <w:tcPr>
-            <w:tcW w:w="1710" w:type="dxa"/>
+            <w:tcW w:w="1630" w:type="dxa"/>
             <w:vMerge/>
             <w:shd w:val="clear" w:color="auto" w:fill="auto"/>
           </w:tcPr>
@@ -2273,12 +2485,21 @@
                 <w:szCs w:val="14"/>
               </w:rPr>
             </w:pPr>
-            <w:r>
-              <w:rPr>
-                <w:sz w:val="18"/>
-                <w:szCs w:val="18"/>
-              </w:rPr>
-              <w:t xml:space="preserve">Fanap Co., Tehran (Iran) </w:t>
+            <w:proofErr w:type="spellStart"/>
+            <w:r>
+              <w:rPr>
+                <w:sz w:val="18"/>
+                <w:szCs w:val="18"/>
+              </w:rPr>
+              <w:t>Fanap</w:t>
+            </w:r>
+            <w:proofErr w:type="spellEnd"/>
+            <w:r>
+              <w:rPr>
+                <w:sz w:val="18"/>
+                <w:szCs w:val="18"/>
+              </w:rPr>
+              <w:t xml:space="preserve"> Co., Tehran (Iran) </w:t>
             </w:r>
           </w:p>
         </w:tc>
@@ -2309,8 +2530,6 @@
               </w:rPr>
               <w:t>:</w:t>
             </w:r>
-            <w:bookmarkStart w:id="0" w:name="_GoBack"/>
-            <w:bookmarkEnd w:id="0"/>
             <w:r>
               <w:rPr>
                 <w:sz w:val="14"/>
@@ -2373,7 +2592,7 @@
         </w:trPr>
         <w:tc>
           <w:tcPr>
-            <w:tcW w:w="1710" w:type="dxa"/>
+            <w:tcW w:w="1630" w:type="dxa"/>
             <w:vMerge/>
             <w:shd w:val="clear" w:color="auto" w:fill="auto"/>
           </w:tcPr>
@@ -2435,7 +2654,23 @@
                 <w:sz w:val="18"/>
                 <w:szCs w:val="18"/>
               </w:rPr>
-              <w:t>Analysed and developed an automation system for issuance and loss for various insurance companies using java technologies: AppFuse, Spring Framework, Hibernate and JSF.</w:t>
+              <w:t xml:space="preserve">Analysed and developed an automation system for issuance and loss for various insurance companies using java technologies: </w:t>
+            </w:r>
+            <w:proofErr w:type="spellStart"/>
+            <w:r>
+              <w:rPr>
+                <w:sz w:val="18"/>
+                <w:szCs w:val="18"/>
+              </w:rPr>
+              <w:t>AppFuse</w:t>
+            </w:r>
+            <w:proofErr w:type="spellEnd"/>
+            <w:r>
+              <w:rPr>
+                <w:sz w:val="18"/>
+                <w:szCs w:val="18"/>
+              </w:rPr>
+              <w:t>, Spring Framework, Hibernate and JSF.</w:t>
             </w:r>
           </w:p>
           <w:p>
@@ -2467,7 +2702,7 @@
         </w:trPr>
         <w:tc>
           <w:tcPr>
-            <w:tcW w:w="10620" w:type="dxa"/>
+            <w:tcW w:w="10540" w:type="dxa"/>
             <w:gridSpan w:val="5"/>
             <w:shd w:val="clear" w:color="auto" w:fill="auto"/>
           </w:tcPr>
@@ -2488,7 +2723,7 @@
         </w:trPr>
         <w:tc>
           <w:tcPr>
-            <w:tcW w:w="1710" w:type="dxa"/>
+            <w:tcW w:w="1630" w:type="dxa"/>
             <w:shd w:val="clear" w:color="auto" w:fill="auto"/>
           </w:tcPr>
           <w:p>
@@ -2578,7 +2813,7 @@
         </w:trPr>
         <w:tc>
           <w:tcPr>
-            <w:tcW w:w="10620" w:type="dxa"/>
+            <w:tcW w:w="10540" w:type="dxa"/>
             <w:gridSpan w:val="5"/>
             <w:shd w:val="clear" w:color="auto" w:fill="auto"/>
           </w:tcPr>
@@ -2601,7 +2836,7 @@
         </w:trPr>
         <w:tc>
           <w:tcPr>
-            <w:tcW w:w="1710" w:type="dxa"/>
+            <w:tcW w:w="1630" w:type="dxa"/>
             <w:vMerge w:val="restart"/>
             <w:tcBorders>
               <w:top w:val="single" w:sz="2" w:space="0" w:color="auto"/>
@@ -2700,7 +2935,7 @@
         </w:trPr>
         <w:tc>
           <w:tcPr>
-            <w:tcW w:w="1710" w:type="dxa"/>
+            <w:tcW w:w="1630" w:type="dxa"/>
             <w:vMerge/>
             <w:shd w:val="clear" w:color="auto" w:fill="auto"/>
           </w:tcPr>
@@ -2727,12 +2962,21 @@
             <w:pPr>
               <w:spacing w:before="28" w:after="56"/>
             </w:pPr>
-            <w:r>
-              <w:rPr>
-                <w:sz w:val="18"/>
-                <w:szCs w:val="18"/>
-              </w:rPr>
-              <w:t xml:space="preserve">Amirkabir University of Technology, Tehran (Iran) </w:t>
+            <w:proofErr w:type="spellStart"/>
+            <w:r>
+              <w:rPr>
+                <w:sz w:val="18"/>
+                <w:szCs w:val="18"/>
+              </w:rPr>
+              <w:t>Amirkabir</w:t>
+            </w:r>
+            <w:proofErr w:type="spellEnd"/>
+            <w:r>
+              <w:rPr>
+                <w:sz w:val="18"/>
+                <w:szCs w:val="18"/>
+              </w:rPr>
+              <w:t xml:space="preserve"> University of Technology, Tehran (Iran) </w:t>
             </w:r>
             <w:r>
               <w:rPr>
@@ -2761,7 +3005,7 @@
         </w:trPr>
         <w:tc>
           <w:tcPr>
-            <w:tcW w:w="10620" w:type="dxa"/>
+            <w:tcW w:w="10540" w:type="dxa"/>
             <w:gridSpan w:val="5"/>
             <w:shd w:val="clear" w:color="auto" w:fill="auto"/>
           </w:tcPr>
@@ -2782,7 +3026,7 @@
         </w:trPr>
         <w:tc>
           <w:tcPr>
-            <w:tcW w:w="1710" w:type="dxa"/>
+            <w:tcW w:w="1630" w:type="dxa"/>
             <w:vMerge w:val="restart"/>
             <w:tcBorders>
               <w:top w:val="single" w:sz="2" w:space="0" w:color="auto"/>
@@ -2897,7 +3141,7 @@
         </w:trPr>
         <w:tc>
           <w:tcPr>
-            <w:tcW w:w="1710" w:type="dxa"/>
+            <w:tcW w:w="1630" w:type="dxa"/>
             <w:vMerge/>
             <w:shd w:val="clear" w:color="auto" w:fill="auto"/>
           </w:tcPr>
@@ -2958,7 +3202,7 @@
         </w:trPr>
         <w:tc>
           <w:tcPr>
-            <w:tcW w:w="10620" w:type="dxa"/>
+            <w:tcW w:w="10540" w:type="dxa"/>
             <w:gridSpan w:val="5"/>
             <w:shd w:val="clear" w:color="auto" w:fill="auto"/>
           </w:tcPr>
@@ -2979,7 +3223,7 @@
         </w:trPr>
         <w:tc>
           <w:tcPr>
-            <w:tcW w:w="1710" w:type="dxa"/>
+            <w:tcW w:w="1630" w:type="dxa"/>
             <w:shd w:val="clear" w:color="auto" w:fill="auto"/>
           </w:tcPr>
           <w:p>
@@ -3069,7 +3313,7 @@
         </w:trPr>
         <w:tc>
           <w:tcPr>
-            <w:tcW w:w="10620" w:type="dxa"/>
+            <w:tcW w:w="10540" w:type="dxa"/>
             <w:gridSpan w:val="5"/>
             <w:shd w:val="clear" w:color="auto" w:fill="auto"/>
           </w:tcPr>
@@ -3092,7 +3336,7 @@
         </w:trPr>
         <w:tc>
           <w:tcPr>
-            <w:tcW w:w="1710" w:type="dxa"/>
+            <w:tcW w:w="1630" w:type="dxa"/>
             <w:tcBorders>
               <w:top w:val="single" w:sz="2" w:space="0" w:color="auto"/>
             </w:tcBorders>
@@ -3161,7 +3405,7 @@
         </w:trPr>
         <w:tc>
           <w:tcPr>
-            <w:tcW w:w="10620" w:type="dxa"/>
+            <w:tcW w:w="10540" w:type="dxa"/>
             <w:gridSpan w:val="5"/>
             <w:shd w:val="clear" w:color="auto" w:fill="auto"/>
           </w:tcPr>
@@ -3182,7 +3426,7 @@
         </w:trPr>
         <w:tc>
           <w:tcPr>
-            <w:tcW w:w="1710" w:type="dxa"/>
+            <w:tcW w:w="1630" w:type="dxa"/>
             <w:tcBorders>
               <w:top w:val="single" w:sz="2" w:space="0" w:color="auto"/>
             </w:tcBorders>
@@ -3205,7 +3449,17 @@
                 <w:sz w:val="18"/>
                 <w:szCs w:val="18"/>
               </w:rPr>
-              <w:t>WORK SKILLS</w:t>
+              <w:t xml:space="preserve">WORK </w:t>
+            </w:r>
+            <w:bookmarkStart w:id="0" w:name="_GoBack"/>
+            <w:bookmarkEnd w:id="0"/>
+            <w:r>
+              <w:rPr>
+                <w:color w:val="0E4194"/>
+                <w:sz w:val="18"/>
+                <w:szCs w:val="18"/>
+              </w:rPr>
+              <w:t>SKILLS</w:t>
             </w:r>
           </w:p>
         </w:tc>
@@ -3229,7 +3483,15 @@
               <w:spacing w:line="276" w:lineRule="auto"/>
             </w:pPr>
             <w:r>
-              <w:t>▪ Jupyter Notebook</w:t>
+              <w:t>▪ </w:t>
+            </w:r>
+            <w:proofErr w:type="spellStart"/>
+            <w:r>
+              <w:t>Jupyter</w:t>
+            </w:r>
+            <w:proofErr w:type="spellEnd"/>
+            <w:r>
+              <w:t xml:space="preserve"> Notebook</w:t>
             </w:r>
           </w:p>
           <w:p>
@@ -3237,6 +3499,7 @@
               <w:spacing w:line="276" w:lineRule="auto"/>
             </w:pPr>
             <w:r>
+              <w:lastRenderedPageBreak/>
               <w:t>▪ Machine Learning</w:t>
             </w:r>
           </w:p>
@@ -3245,7 +3508,6 @@
               <w:spacing w:line="276" w:lineRule="auto"/>
             </w:pPr>
             <w:r>
-              <w:lastRenderedPageBreak/>
               <w:t>▪ Data Mining</w:t>
             </w:r>
           </w:p>
@@ -3254,8 +3516,13 @@
               <w:spacing w:line="276" w:lineRule="auto"/>
             </w:pPr>
             <w:r>
-              <w:t>▪ Spark Straming</w:t>
-            </w:r>
+              <w:t xml:space="preserve">▪ Spark </w:t>
+            </w:r>
+            <w:proofErr w:type="spellStart"/>
+            <w:r>
+              <w:t>Straming</w:t>
+            </w:r>
+            <w:proofErr w:type="spellEnd"/>
           </w:p>
           <w:p>
             <w:pPr>
@@ -3270,7 +3537,15 @@
               <w:spacing w:line="276" w:lineRule="auto"/>
             </w:pPr>
             <w:r>
-              <w:t>▪ SQLAlchemy </w:t>
+              <w:t>▪ </w:t>
+            </w:r>
+            <w:proofErr w:type="spellStart"/>
+            <w:r>
+              <w:t>SQLAlchemy</w:t>
+            </w:r>
+            <w:proofErr w:type="spellEnd"/>
+            <w:r>
+              <w:t> </w:t>
             </w:r>
           </w:p>
           <w:p>
@@ -3286,7 +3561,15 @@
               <w:spacing w:line="276" w:lineRule="auto"/>
             </w:pPr>
             <w:r>
-              <w:t>▪ Scikit-Learn</w:t>
+              <w:t>▪ </w:t>
+            </w:r>
+            <w:proofErr w:type="spellStart"/>
+            <w:r>
+              <w:t>Scikit</w:t>
+            </w:r>
+            <w:proofErr w:type="spellEnd"/>
+            <w:r>
+              <w:t>-Learn</w:t>
             </w:r>
           </w:p>
           <w:p>
@@ -3330,14 +3613,20 @@
               <w:spacing w:line="276" w:lineRule="auto"/>
             </w:pPr>
             <w:r>
-              <w:t>▪ Apache kafka</w:t>
-            </w:r>
+              <w:t xml:space="preserve">▪ Apache </w:t>
+            </w:r>
+            <w:proofErr w:type="spellStart"/>
+            <w:r>
+              <w:t>kafka</w:t>
+            </w:r>
+            <w:proofErr w:type="spellEnd"/>
           </w:p>
           <w:p>
             <w:pPr>
               <w:spacing w:line="276" w:lineRule="auto"/>
             </w:pPr>
             <w:r>
+              <w:lastRenderedPageBreak/>
               <w:t>▪ Linux</w:t>
             </w:r>
           </w:p>
@@ -3346,7 +3635,6 @@
               <w:spacing w:line="276" w:lineRule="auto"/>
             </w:pPr>
             <w:r>
-              <w:lastRenderedPageBreak/>
               <w:t>▪ Spring Framework</w:t>
             </w:r>
           </w:p>
@@ -3363,8 +3651,13 @@
               <w:spacing w:line="276" w:lineRule="auto"/>
             </w:pPr>
             <w:r>
-              <w:t>▪ RabbitMQ</w:t>
-            </w:r>
+              <w:t>▪ </w:t>
+            </w:r>
+            <w:proofErr w:type="spellStart"/>
+            <w:r>
+              <w:t>RabbitMQ</w:t>
+            </w:r>
+            <w:proofErr w:type="spellEnd"/>
           </w:p>
           <w:p>
             <w:pPr>
@@ -3458,7 +3751,7 @@
         <w:sz w:val="14"/>
         <w:szCs w:val="14"/>
       </w:rPr>
-      <w:t>19</w:t>
+      <w:t>06</w:t>
     </w:r>
     <w:r>
       <w:rPr>
@@ -3476,7 +3769,7 @@
         <w:sz w:val="14"/>
         <w:szCs w:val="14"/>
       </w:rPr>
-      <w:t>8</w:t>
+      <w:t>9</w:t>
     </w:r>
     <w:r>
       <w:rPr>
@@ -3618,7 +3911,7 @@
         <w:sz w:val="14"/>
         <w:szCs w:val="14"/>
       </w:rPr>
-      <w:t>19</w:t>
+      <w:t>06</w:t>
     </w:r>
     <w:r>
       <w:rPr>
@@ -3636,7 +3929,7 @@
         <w:sz w:val="14"/>
         <w:szCs w:val="14"/>
       </w:rPr>
-      <w:t>8</w:t>
+      <w:t>9</w:t>
     </w:r>
     <w:r>
       <w:rPr>
@@ -3891,8 +4184,18 @@
               <w:sz w:val="20"/>
               <w:szCs w:val="20"/>
             </w:rPr>
-            <w:t>Mohsen Lotfizad</w:t>
+            <w:t xml:space="preserve">Mohsen </w:t>
           </w:r>
+          <w:proofErr w:type="spellStart"/>
+          <w:r>
+            <w:rPr>
+              <w:color w:val="1593CB"/>
+              <w:sz w:val="20"/>
+              <w:szCs w:val="20"/>
+            </w:rPr>
+            <w:t>Lotfizad</w:t>
+          </w:r>
+          <w:proofErr w:type="spellEnd"/>
         </w:p>
       </w:tc>
     </w:tr>

</xml_diff>

<commit_message>
I was working at insurance project when I was working at Fanap
</commit_message>
<xml_diff>
--- a/CV-Lotfizad.docx
+++ b/CV-Lotfizad.docx
@@ -67,23 +67,7 @@
                 <w:sz w:val="26"/>
                 <w:szCs w:val="26"/>
               </w:rPr>
-              <w:t xml:space="preserve">Mohsen </w:t>
-            </w:r>
-            <w:proofErr w:type="spellStart"/>
-            <w:r>
-              <w:rPr>
-                <w:sz w:val="26"/>
-                <w:szCs w:val="26"/>
-              </w:rPr>
-              <w:t>Lotfizad</w:t>
-            </w:r>
-            <w:proofErr w:type="spellEnd"/>
-            <w:r>
-              <w:rPr>
-                <w:sz w:val="26"/>
-                <w:szCs w:val="26"/>
-              </w:rPr>
-              <w:t xml:space="preserve"> </w:t>
+              <w:t xml:space="preserve">Mohsen Lotfizad </w:t>
             </w:r>
           </w:p>
         </w:tc>
@@ -227,21 +211,12 @@
                 </wp:anchor>
               </w:drawing>
             </w:r>
-            <w:proofErr w:type="spellStart"/>
-            <w:r>
-              <w:rPr>
-                <w:sz w:val="18"/>
-                <w:szCs w:val="18"/>
-              </w:rPr>
-              <w:t>Lashgar</w:t>
-            </w:r>
-            <w:proofErr w:type="spellEnd"/>
-            <w:r>
-              <w:rPr>
-                <w:sz w:val="18"/>
-                <w:szCs w:val="18"/>
-              </w:rPr>
-              <w:t xml:space="preserve"> Crossroad, Tehran (Iran) </w:t>
+            <w:r>
+              <w:rPr>
+                <w:sz w:val="18"/>
+                <w:szCs w:val="18"/>
+              </w:rPr>
+              <w:t xml:space="preserve">Lashgar Crossroad, Tehran (Iran) </w:t>
             </w:r>
           </w:p>
         </w:tc>
@@ -529,23 +504,7 @@
                 <w:sz w:val="18"/>
                 <w:szCs w:val="18"/>
               </w:rPr>
-              <w:t xml:space="preserve"> </w:t>
-            </w:r>
-            <w:proofErr w:type="spellStart"/>
-            <w:r>
-              <w:rPr>
-                <w:sz w:val="18"/>
-                <w:szCs w:val="18"/>
-              </w:rPr>
-              <w:t>mtlotfizad</w:t>
-            </w:r>
-            <w:proofErr w:type="spellEnd"/>
-            <w:r>
-              <w:rPr>
-                <w:sz w:val="18"/>
-                <w:szCs w:val="18"/>
-              </w:rPr>
-              <w:t xml:space="preserve">  </w:t>
+              <w:t xml:space="preserve"> mtlotfizad  </w:t>
             </w:r>
           </w:p>
         </w:tc>
@@ -1007,21 +966,12 @@
             <w:pPr>
               <w:spacing w:after="85"/>
             </w:pPr>
-            <w:proofErr w:type="spellStart"/>
-            <w:r>
-              <w:rPr>
-                <w:sz w:val="18"/>
-                <w:szCs w:val="18"/>
-              </w:rPr>
-              <w:t>Snapp</w:t>
-            </w:r>
-            <w:proofErr w:type="spellEnd"/>
-            <w:r>
-              <w:rPr>
-                <w:sz w:val="18"/>
-                <w:szCs w:val="18"/>
-              </w:rPr>
-              <w:t xml:space="preserve"> Co., Tehran (Iran)</w:t>
+            <w:r>
+              <w:rPr>
+                <w:sz w:val="18"/>
+                <w:szCs w:val="18"/>
+              </w:rPr>
+              <w:t>Snapp Co., Tehran (Iran)</w:t>
             </w:r>
           </w:p>
         </w:tc>
@@ -1163,55 +1113,7 @@
                 <w:sz w:val="18"/>
                 <w:szCs w:val="18"/>
               </w:rPr>
-              <w:t xml:space="preserve">eam performance by providing an online Demand Report based on big data platform using Spark, Kafka, </w:t>
-            </w:r>
-            <w:proofErr w:type="spellStart"/>
-            <w:r>
-              <w:rPr>
-                <w:sz w:val="18"/>
-                <w:szCs w:val="18"/>
-              </w:rPr>
-              <w:t>ClickHouse</w:t>
-            </w:r>
-            <w:proofErr w:type="spellEnd"/>
-            <w:r>
-              <w:rPr>
-                <w:sz w:val="18"/>
-                <w:szCs w:val="18"/>
-              </w:rPr>
-              <w:t xml:space="preserve">, </w:t>
-            </w:r>
-            <w:proofErr w:type="spellStart"/>
-            <w:r>
-              <w:rPr>
-                <w:sz w:val="18"/>
-                <w:szCs w:val="18"/>
-              </w:rPr>
-              <w:t>Logstash</w:t>
-            </w:r>
-            <w:proofErr w:type="spellEnd"/>
-            <w:r>
-              <w:rPr>
-                <w:sz w:val="18"/>
-                <w:szCs w:val="18"/>
-              </w:rPr>
-              <w:t xml:space="preserve"> and </w:t>
-            </w:r>
-            <w:proofErr w:type="spellStart"/>
-            <w:r>
-              <w:rPr>
-                <w:sz w:val="18"/>
-                <w:szCs w:val="18"/>
-              </w:rPr>
-              <w:t>Filebeat</w:t>
-            </w:r>
-            <w:proofErr w:type="spellEnd"/>
-            <w:r>
-              <w:rPr>
-                <w:sz w:val="18"/>
-                <w:szCs w:val="18"/>
-              </w:rPr>
-              <w:t>.</w:t>
+              <w:t>eam performance by providing an online Demand Report based on big data platform using Spark, Kafka, ClickHouse, Logstash and Filebeat.</w:t>
             </w:r>
           </w:p>
           <w:p>
@@ -1290,7 +1192,6 @@
               </w:rPr>
               <w:t>Help</w:t>
             </w:r>
-            <w:proofErr w:type="spellStart"/>
             <w:r>
               <w:rPr>
                 <w:sz w:val="18"/>
@@ -1299,7 +1200,6 @@
               </w:rPr>
               <w:t>ed</w:t>
             </w:r>
-            <w:proofErr w:type="spellEnd"/>
             <w:r>
               <w:rPr>
                 <w:sz w:val="18"/>
@@ -1403,7 +1303,6 @@
               </w:rPr>
               <w:t xml:space="preserve">data to </w:t>
             </w:r>
-            <w:proofErr w:type="spellStart"/>
             <w:r>
               <w:rPr>
                 <w:color w:val="181717"/>
@@ -1411,17 +1310,7 @@
                 <w:szCs w:val="18"/>
                 <w:highlight w:val="white"/>
               </w:rPr>
-              <w:t>SqlServer</w:t>
-            </w:r>
-            <w:proofErr w:type="spellEnd"/>
-            <w:r>
-              <w:rPr>
-                <w:color w:val="181717"/>
-                <w:sz w:val="18"/>
-                <w:szCs w:val="18"/>
-                <w:highlight w:val="white"/>
-              </w:rPr>
-              <w:t xml:space="preserve"> as the warehouse </w:t>
+              <w:t xml:space="preserve">SqlServer as the warehouse </w:t>
             </w:r>
             <w:r>
               <w:rPr>
@@ -1613,21 +1502,12 @@
                 <w:szCs w:val="14"/>
               </w:rPr>
             </w:pPr>
-            <w:proofErr w:type="spellStart"/>
-            <w:r>
-              <w:rPr>
-                <w:sz w:val="18"/>
-                <w:szCs w:val="18"/>
-              </w:rPr>
-              <w:t>Pouya</w:t>
-            </w:r>
-            <w:proofErr w:type="spellEnd"/>
-            <w:r>
-              <w:rPr>
-                <w:sz w:val="18"/>
-                <w:szCs w:val="18"/>
-              </w:rPr>
-              <w:t xml:space="preserve"> Finance, Tehran (Iran) </w:t>
+            <w:r>
+              <w:rPr>
+                <w:sz w:val="18"/>
+                <w:szCs w:val="18"/>
+              </w:rPr>
+              <w:t xml:space="preserve">Pouya Finance, Tehran (Iran) </w:t>
             </w:r>
           </w:p>
         </w:tc>
@@ -1778,7 +1658,6 @@
               </w:rPr>
               <w:t xml:space="preserve">from the Clean Architecture and used technologies like Pyramid, </w:t>
             </w:r>
-            <w:proofErr w:type="spellStart"/>
             <w:r>
               <w:rPr>
                 <w:sz w:val="18"/>
@@ -1786,29 +1665,12 @@
               </w:rPr>
               <w:t>SQLAlchemy</w:t>
             </w:r>
-            <w:proofErr w:type="spellEnd"/>
-            <w:r>
-              <w:rPr>
-                <w:sz w:val="18"/>
-                <w:szCs w:val="18"/>
-              </w:rPr>
-              <w:t xml:space="preserve">, </w:t>
-            </w:r>
-            <w:proofErr w:type="spellStart"/>
-            <w:r>
-              <w:rPr>
-                <w:sz w:val="18"/>
-                <w:szCs w:val="18"/>
-              </w:rPr>
-              <w:t>Json</w:t>
-            </w:r>
-            <w:proofErr w:type="spellEnd"/>
-            <w:r>
-              <w:rPr>
-                <w:sz w:val="18"/>
-                <w:szCs w:val="18"/>
-              </w:rPr>
-              <w:t>-RPC and Angular-JS.</w:t>
+            <w:r>
+              <w:rPr>
+                <w:sz w:val="18"/>
+                <w:szCs w:val="18"/>
+              </w:rPr>
+              <w:t>, Json-RPC and Angular-JS.</w:t>
             </w:r>
           </w:p>
         </w:tc>
@@ -1983,21 +1845,12 @@
                 <w:szCs w:val="18"/>
               </w:rPr>
             </w:pPr>
-            <w:proofErr w:type="spellStart"/>
-            <w:r>
-              <w:rPr>
-                <w:sz w:val="18"/>
-                <w:szCs w:val="18"/>
-              </w:rPr>
-              <w:t>Fanap</w:t>
-            </w:r>
-            <w:proofErr w:type="spellEnd"/>
-            <w:r>
-              <w:rPr>
-                <w:sz w:val="18"/>
-                <w:szCs w:val="18"/>
-              </w:rPr>
-              <w:t xml:space="preserve"> Payment, Tehran (Iran) </w:t>
+            <w:r>
+              <w:rPr>
+                <w:sz w:val="18"/>
+                <w:szCs w:val="18"/>
+              </w:rPr>
+              <w:t xml:space="preserve">Fanap Payment, Tehran (Iran) </w:t>
             </w:r>
           </w:p>
         </w:tc>
@@ -2272,23 +2125,7 @@
                 <w:sz w:val="18"/>
                 <w:szCs w:val="18"/>
               </w:rPr>
-              <w:t xml:space="preserve">. Used technologies: Apache MINA, Hibernate, MySQL, </w:t>
-            </w:r>
-            <w:proofErr w:type="spellStart"/>
-            <w:r>
-              <w:rPr>
-                <w:sz w:val="18"/>
-                <w:szCs w:val="18"/>
-              </w:rPr>
-              <w:t>RabbitMQ</w:t>
-            </w:r>
-            <w:proofErr w:type="spellEnd"/>
-            <w:r>
-              <w:rPr>
-                <w:sz w:val="18"/>
-                <w:szCs w:val="18"/>
-              </w:rPr>
-              <w:t>, Java, Spring Framework, Oracle DB, SOAP and REST web services.</w:t>
+              <w:t>. Used technologies: Apache MINA, Hibernate, MySQL, RabbitMQ, Java, Spring Framework, Oracle DB, SOAP and REST web services.</w:t>
             </w:r>
           </w:p>
           <w:p>
@@ -2309,23 +2146,7 @@
                 <w:sz w:val="18"/>
                 <w:szCs w:val="18"/>
               </w:rPr>
-              <w:t xml:space="preserve">Set up </w:t>
-            </w:r>
-            <w:proofErr w:type="spellStart"/>
-            <w:r>
-              <w:rPr>
-                <w:sz w:val="18"/>
-                <w:szCs w:val="18"/>
-              </w:rPr>
-              <w:t>Zabbix</w:t>
-            </w:r>
-            <w:proofErr w:type="spellEnd"/>
-            <w:r>
-              <w:rPr>
-                <w:sz w:val="18"/>
-                <w:szCs w:val="18"/>
-              </w:rPr>
-              <w:t xml:space="preserve"> to monitor the system, which has been consisted of 15 local servers.</w:t>
+              <w:t>Set up Zabbix to monitor the system, which has been consisted of 15 local servers.</w:t>
             </w:r>
           </w:p>
         </w:tc>
@@ -2485,21 +2306,12 @@
                 <w:szCs w:val="14"/>
               </w:rPr>
             </w:pPr>
-            <w:proofErr w:type="spellStart"/>
-            <w:r>
-              <w:rPr>
-                <w:sz w:val="18"/>
-                <w:szCs w:val="18"/>
-              </w:rPr>
-              <w:t>Fanap</w:t>
-            </w:r>
-            <w:proofErr w:type="spellEnd"/>
-            <w:r>
-              <w:rPr>
-                <w:sz w:val="18"/>
-                <w:szCs w:val="18"/>
-              </w:rPr>
-              <w:t xml:space="preserve"> Co., Tehran (Iran) </w:t>
+            <w:r>
+              <w:rPr>
+                <w:sz w:val="18"/>
+                <w:szCs w:val="18"/>
+              </w:rPr>
+              <w:t xml:space="preserve">Fanap Co., Tehran (Iran) </w:t>
             </w:r>
           </w:p>
         </w:tc>
@@ -2581,8 +2393,17 @@
                 <w:sz w:val="14"/>
                 <w:szCs w:val="14"/>
               </w:rPr>
-              <w:t xml:space="preserve"> Information and communication</w:t>
-            </w:r>
+              <w:t xml:space="preserve"> </w:t>
+            </w:r>
+            <w:r>
+              <w:rPr>
+                <w:sz w:val="14"/>
+                <w:szCs w:val="14"/>
+              </w:rPr>
+              <w:t>Insurance</w:t>
+            </w:r>
+            <w:bookmarkStart w:id="0" w:name="_GoBack"/>
+            <w:bookmarkEnd w:id="0"/>
           </w:p>
         </w:tc>
       </w:tr>
@@ -2654,23 +2475,7 @@
                 <w:sz w:val="18"/>
                 <w:szCs w:val="18"/>
               </w:rPr>
-              <w:t xml:space="preserve">Analysed and developed an automation system for issuance and loss for various insurance companies using java technologies: </w:t>
-            </w:r>
-            <w:proofErr w:type="spellStart"/>
-            <w:r>
-              <w:rPr>
-                <w:sz w:val="18"/>
-                <w:szCs w:val="18"/>
-              </w:rPr>
-              <w:t>AppFuse</w:t>
-            </w:r>
-            <w:proofErr w:type="spellEnd"/>
-            <w:r>
-              <w:rPr>
-                <w:sz w:val="18"/>
-                <w:szCs w:val="18"/>
-              </w:rPr>
-              <w:t>, Spring Framework, Hibernate and JSF.</w:t>
+              <w:t>Analysed and developed an automation system for issuance and loss for various insurance companies using java technologies: AppFuse, Spring Framework, Hibernate and JSF.</w:t>
             </w:r>
           </w:p>
           <w:p>
@@ -2962,21 +2767,12 @@
             <w:pPr>
               <w:spacing w:before="28" w:after="56"/>
             </w:pPr>
-            <w:proofErr w:type="spellStart"/>
-            <w:r>
-              <w:rPr>
-                <w:sz w:val="18"/>
-                <w:szCs w:val="18"/>
-              </w:rPr>
-              <w:t>Amirkabir</w:t>
-            </w:r>
-            <w:proofErr w:type="spellEnd"/>
-            <w:r>
-              <w:rPr>
-                <w:sz w:val="18"/>
-                <w:szCs w:val="18"/>
-              </w:rPr>
-              <w:t xml:space="preserve"> University of Technology, Tehran (Iran) </w:t>
+            <w:r>
+              <w:rPr>
+                <w:sz w:val="18"/>
+                <w:szCs w:val="18"/>
+              </w:rPr>
+              <w:t xml:space="preserve">Amirkabir University of Technology, Tehran (Iran) </w:t>
             </w:r>
             <w:r>
               <w:rPr>
@@ -3449,17 +3245,7 @@
                 <w:sz w:val="18"/>
                 <w:szCs w:val="18"/>
               </w:rPr>
-              <w:t xml:space="preserve">WORK </w:t>
-            </w:r>
-            <w:bookmarkStart w:id="0" w:name="_GoBack"/>
-            <w:bookmarkEnd w:id="0"/>
-            <w:r>
-              <w:rPr>
-                <w:color w:val="0E4194"/>
-                <w:sz w:val="18"/>
-                <w:szCs w:val="18"/>
-              </w:rPr>
-              <w:t>SKILLS</w:t>
+              <w:t>WORK SKILLS</w:t>
             </w:r>
           </w:p>
         </w:tc>
@@ -3483,15 +3269,7 @@
               <w:spacing w:line="276" w:lineRule="auto"/>
             </w:pPr>
             <w:r>
-              <w:t>▪ </w:t>
-            </w:r>
-            <w:proofErr w:type="spellStart"/>
-            <w:r>
-              <w:t>Jupyter</w:t>
-            </w:r>
-            <w:proofErr w:type="spellEnd"/>
-            <w:r>
-              <w:t xml:space="preserve"> Notebook</w:t>
+              <w:t>▪ Jupyter Notebook</w:t>
             </w:r>
           </w:p>
           <w:p>
@@ -3516,13 +3294,8 @@
               <w:spacing w:line="276" w:lineRule="auto"/>
             </w:pPr>
             <w:r>
-              <w:t xml:space="preserve">▪ Spark </w:t>
-            </w:r>
-            <w:proofErr w:type="spellStart"/>
-            <w:r>
-              <w:t>Straming</w:t>
-            </w:r>
-            <w:proofErr w:type="spellEnd"/>
+              <w:t>▪ Spark Straming</w:t>
+            </w:r>
           </w:p>
           <w:p>
             <w:pPr>
@@ -3537,15 +3310,7 @@
               <w:spacing w:line="276" w:lineRule="auto"/>
             </w:pPr>
             <w:r>
-              <w:t>▪ </w:t>
-            </w:r>
-            <w:proofErr w:type="spellStart"/>
-            <w:r>
-              <w:t>SQLAlchemy</w:t>
-            </w:r>
-            <w:proofErr w:type="spellEnd"/>
-            <w:r>
-              <w:t> </w:t>
+              <w:t>▪ SQLAlchemy </w:t>
             </w:r>
           </w:p>
           <w:p>
@@ -3561,15 +3326,7 @@
               <w:spacing w:line="276" w:lineRule="auto"/>
             </w:pPr>
             <w:r>
-              <w:t>▪ </w:t>
-            </w:r>
-            <w:proofErr w:type="spellStart"/>
-            <w:r>
-              <w:t>Scikit</w:t>
-            </w:r>
-            <w:proofErr w:type="spellEnd"/>
-            <w:r>
-              <w:t>-Learn</w:t>
+              <w:t>▪ Scikit-Learn</w:t>
             </w:r>
           </w:p>
           <w:p>
@@ -3613,13 +3370,8 @@
               <w:spacing w:line="276" w:lineRule="auto"/>
             </w:pPr>
             <w:r>
-              <w:t xml:space="preserve">▪ Apache </w:t>
-            </w:r>
-            <w:proofErr w:type="spellStart"/>
-            <w:r>
-              <w:t>kafka</w:t>
-            </w:r>
-            <w:proofErr w:type="spellEnd"/>
+              <w:t>▪ Apache kafka</w:t>
+            </w:r>
           </w:p>
           <w:p>
             <w:pPr>
@@ -3651,13 +3403,8 @@
               <w:spacing w:line="276" w:lineRule="auto"/>
             </w:pPr>
             <w:r>
-              <w:t>▪ </w:t>
-            </w:r>
-            <w:proofErr w:type="spellStart"/>
-            <w:r>
-              <w:t>RabbitMQ</w:t>
-            </w:r>
-            <w:proofErr w:type="spellEnd"/>
+              <w:t>▪ RabbitMQ</w:t>
+            </w:r>
           </w:p>
           <w:p>
             <w:pPr>
@@ -4184,18 +3931,8 @@
               <w:sz w:val="20"/>
               <w:szCs w:val="20"/>
             </w:rPr>
-            <w:t xml:space="preserve">Mohsen </w:t>
+            <w:t>Mohsen Lotfizad</w:t>
           </w:r>
-          <w:proofErr w:type="spellStart"/>
-          <w:r>
-            <w:rPr>
-              <w:color w:val="1593CB"/>
-              <w:sz w:val="20"/>
-              <w:szCs w:val="20"/>
-            </w:rPr>
-            <w:t>Lotfizad</w:t>
-          </w:r>
-          <w:proofErr w:type="spellEnd"/>
         </w:p>
       </w:tc>
     </w:tr>

</xml_diff>